<commit_message>
Report and zip made
</commit_message>
<xml_diff>
--- a/Lab3/report/Report.docx
+++ b/Lab3/report/Report.docx
@@ -15,13 +15,8 @@
         <w:pStyle w:val="NoSpacing"/>
       </w:pPr>
       <w:r>
-        <w:t xml:space="preserve">Drew </w:t>
-      </w:r>
-      <w:proofErr w:type="spellStart"/>
-      <w:r>
-        <w:t>Hasse</w:t>
-      </w:r>
-      <w:proofErr w:type="spellEnd"/>
+        <w:t>Drew Hasse</w:t>
+      </w:r>
     </w:p>
     <w:p>
       <w:pPr>
@@ -36,7 +31,16 @@
         <w:pStyle w:val="NoSpacing"/>
       </w:pPr>
       <w:r>
-        <w:t>Lab 2: Combinational Divider</w:t>
+        <w:t>Lab 3</w:t>
+      </w:r>
+      <w:r>
+        <w:t xml:space="preserve">: </w:t>
+      </w:r>
+      <w:r>
+        <w:t>Sequential</w:t>
+      </w:r>
+      <w:r>
+        <w:t xml:space="preserve"> Divider</w:t>
       </w:r>
     </w:p>
     <w:p>
@@ -57,23 +61,21 @@
         <w:pStyle w:val="NoSpacing"/>
       </w:pPr>
       <w:r>
-        <w:t xml:space="preserve">Three simulations were run. Two divider </w:t>
+        <w:t>Two</w:t>
+      </w:r>
+      <w:r>
+        <w:t xml:space="preserve"> simulations were run. </w:t>
+      </w:r>
+      <w:r>
+        <w:t xml:space="preserve">Both the 16 and </w:t>
       </w:r>
       <w:proofErr w:type="gramStart"/>
       <w:r>
-        <w:t>test</w:t>
+        <w:t>32 bit</w:t>
       </w:r>
       <w:proofErr w:type="gramEnd"/>
       <w:r>
-        <w:t xml:space="preserve"> (32bit/16bit) and one comparator test (4bit). </w:t>
-      </w:r>
-    </w:p>
-    <w:p>
-      <w:pPr>
-        <w:pStyle w:val="NoSpacing"/>
-      </w:pPr>
-      <w:r>
-        <w:t>The test cases for the comparator were hard coded.</w:t>
+        <w:t xml:space="preserve"> test cases from Lab 2 were used to test the sequential divider.</w:t>
       </w:r>
     </w:p>
     <w:p>
@@ -119,227 +121,19 @@
       </w:pPr>
       <w:proofErr w:type="gramStart"/>
       <w:r>
-        <w:t>4 bit</w:t>
+        <w:t>16 bit</w:t>
       </w:r>
       <w:proofErr w:type="gramEnd"/>
       <w:r>
-        <w:t xml:space="preserve"> comparator input:</w:t>
-      </w:r>
-    </w:p>
-    <w:p>
-      <w:pPr>
-        <w:pStyle w:val="NoSpacing"/>
-      </w:pPr>
-      <w:r>
-        <w:rPr>
-          <w:noProof/>
-        </w:rPr>
-        <w:drawing>
-          <wp:anchor distT="0" distB="0" distL="114300" distR="114300" simplePos="0" relativeHeight="251664384" behindDoc="1" locked="0" layoutInCell="1" allowOverlap="1" wp14:anchorId="7B5E5F11">
-            <wp:simplePos x="0" y="0"/>
-            <wp:positionH relativeFrom="column">
-              <wp:posOffset>0</wp:posOffset>
-            </wp:positionH>
-            <wp:positionV relativeFrom="paragraph">
-              <wp:posOffset>0</wp:posOffset>
-            </wp:positionV>
-            <wp:extent cx="2686050" cy="3594452"/>
-            <wp:effectExtent l="0" t="0" r="0" b="6350"/>
-            <wp:wrapTight wrapText="bothSides">
-              <wp:wrapPolygon edited="0">
-                <wp:start x="0" y="0"/>
-                <wp:lineTo x="0" y="21524"/>
-                <wp:lineTo x="21447" y="21524"/>
-                <wp:lineTo x="21447" y="0"/>
-                <wp:lineTo x="0" y="0"/>
-              </wp:wrapPolygon>
-            </wp:wrapTight>
-            <wp:docPr id="5" name="Picture 5"/>
-            <wp:cNvGraphicFramePr>
-              <a:graphicFrameLocks xmlns:a="http://schemas.openxmlformats.org/drawingml/2006/main" noChangeAspect="1"/>
-            </wp:cNvGraphicFramePr>
-            <a:graphic xmlns:a="http://schemas.openxmlformats.org/drawingml/2006/main">
-              <a:graphicData uri="http://schemas.openxmlformats.org/drawingml/2006/picture">
-                <pic:pic xmlns:pic="http://schemas.openxmlformats.org/drawingml/2006/picture">
-                  <pic:nvPicPr>
-                    <pic:cNvPr id="1" name=""/>
-                    <pic:cNvPicPr/>
-                  </pic:nvPicPr>
-                  <pic:blipFill>
-                    <a:blip r:embed="rId5">
-                      <a:extLst>
-                        <a:ext uri="{28A0092B-C50C-407E-A947-70E740481C1C}">
-                          <a14:useLocalDpi xmlns:a14="http://schemas.microsoft.com/office/drawing/2010/main" val="0"/>
-                        </a:ext>
-                      </a:extLst>
-                    </a:blip>
-                    <a:stretch>
-                      <a:fillRect/>
-                    </a:stretch>
-                  </pic:blipFill>
-                  <pic:spPr>
-                    <a:xfrm>
-                      <a:off x="0" y="0"/>
-                      <a:ext cx="2686050" cy="3594452"/>
-                    </a:xfrm>
-                    <a:prstGeom prst="rect">
-                      <a:avLst/>
-                    </a:prstGeom>
-                  </pic:spPr>
-                </pic:pic>
-              </a:graphicData>
-            </a:graphic>
-            <wp14:sizeRelH relativeFrom="page">
-              <wp14:pctWidth>0</wp14:pctWidth>
-            </wp14:sizeRelH>
-            <wp14:sizeRelV relativeFrom="page">
-              <wp14:pctHeight>0</wp14:pctHeight>
-            </wp14:sizeRelV>
-          </wp:anchor>
-        </w:drawing>
-      </w:r>
-    </w:p>
-    <w:p>
-      <w:pPr>
-        <w:pStyle w:val="NoSpacing"/>
-      </w:pPr>
-    </w:p>
-    <w:p>
-      <w:pPr>
-        <w:pStyle w:val="NoSpacing"/>
-      </w:pPr>
-      <w:r>
-        <w:rPr>
-          <w:noProof/>
-        </w:rPr>
-        <w:drawing>
-          <wp:anchor distT="0" distB="0" distL="114300" distR="114300" simplePos="0" relativeHeight="251667456" behindDoc="1" locked="0" layoutInCell="1" allowOverlap="1">
-            <wp:simplePos x="0" y="0"/>
-            <wp:positionH relativeFrom="column">
-              <wp:posOffset>4085609</wp:posOffset>
-            </wp:positionH>
-            <wp:positionV relativeFrom="paragraph">
-              <wp:posOffset>109059</wp:posOffset>
-            </wp:positionV>
-            <wp:extent cx="1522340" cy="2030166"/>
-            <wp:effectExtent l="0" t="0" r="1905" b="8255"/>
-            <wp:wrapTight wrapText="bothSides">
-              <wp:wrapPolygon edited="0">
-                <wp:start x="0" y="0"/>
-                <wp:lineTo x="0" y="21485"/>
-                <wp:lineTo x="21357" y="21485"/>
-                <wp:lineTo x="21357" y="0"/>
-                <wp:lineTo x="0" y="0"/>
-              </wp:wrapPolygon>
-            </wp:wrapTight>
-            <wp:docPr id="12" name="Picture 12" descr="C:\Users\Graehme\Downloads\IMG_20171008_193613.jpg"/>
-            <wp:cNvGraphicFramePr>
-              <a:graphicFrameLocks xmlns:a="http://schemas.openxmlformats.org/drawingml/2006/main" noChangeAspect="1"/>
-            </wp:cNvGraphicFramePr>
-            <a:graphic xmlns:a="http://schemas.openxmlformats.org/drawingml/2006/main">
-              <a:graphicData uri="http://schemas.openxmlformats.org/drawingml/2006/picture">
-                <pic:pic xmlns:pic="http://schemas.openxmlformats.org/drawingml/2006/picture">
-                  <pic:nvPicPr>
-                    <pic:cNvPr id="0" name="Picture 7" descr="C:\Users\Graehme\Downloads\IMG_20171008_193613.jpg"/>
-                    <pic:cNvPicPr>
-                      <a:picLocks noChangeAspect="1" noChangeArrowheads="1"/>
-                    </pic:cNvPicPr>
-                  </pic:nvPicPr>
-                  <pic:blipFill>
-                    <a:blip r:embed="rId6" cstate="print">
-                      <a:extLst>
-                        <a:ext uri="{28A0092B-C50C-407E-A947-70E740481C1C}">
-                          <a14:useLocalDpi xmlns:a14="http://schemas.microsoft.com/office/drawing/2010/main" val="0"/>
-                        </a:ext>
-                      </a:extLst>
-                    </a:blip>
-                    <a:srcRect/>
-                    <a:stretch>
-                      <a:fillRect/>
-                    </a:stretch>
-                  </pic:blipFill>
-                  <pic:spPr bwMode="auto">
-                    <a:xfrm flipH="1">
-                      <a:off x="0" y="0"/>
-                      <a:ext cx="1522340" cy="2030166"/>
-                    </a:xfrm>
-                    <a:prstGeom prst="rect">
-                      <a:avLst/>
-                    </a:prstGeom>
-                    <a:noFill/>
-                    <a:ln>
-                      <a:noFill/>
-                    </a:ln>
-                  </pic:spPr>
-                </pic:pic>
-              </a:graphicData>
-            </a:graphic>
-            <wp14:sizeRelH relativeFrom="page">
-              <wp14:pctWidth>0</wp14:pctWidth>
-            </wp14:sizeRelH>
-            <wp14:sizeRelV relativeFrom="page">
-              <wp14:pctHeight>0</wp14:pctHeight>
-            </wp14:sizeRelV>
-          </wp:anchor>
-        </w:drawing>
-      </w:r>
-    </w:p>
-    <w:p>
-      <w:pPr>
-        <w:pStyle w:val="NoSpacing"/>
-      </w:pPr>
-      <w:bookmarkStart w:id="0" w:name="_GoBack"/>
-      <w:bookmarkEnd w:id="0"/>
-    </w:p>
-    <w:p>
-      <w:pPr>
-        <w:pStyle w:val="NoSpacing"/>
-      </w:pPr>
-    </w:p>
-    <w:p>
-      <w:pPr>
-        <w:pStyle w:val="NoSpacing"/>
-      </w:pPr>
-    </w:p>
-    <w:p>
-      <w:pPr>
-        <w:pStyle w:val="NoSpacing"/>
-      </w:pPr>
-    </w:p>
-    <w:p>
-      <w:pPr>
-        <w:pStyle w:val="NoSpacing"/>
-      </w:pPr>
-    </w:p>
-    <w:p>
-      <w:pPr>
-        <w:pStyle w:val="NoSpacing"/>
-      </w:pPr>
-    </w:p>
-    <w:p>
-      <w:pPr>
-        <w:pStyle w:val="NoSpacing"/>
-      </w:pPr>
-    </w:p>
-    <w:p>
-      <w:pPr>
-        <w:pStyle w:val="NoSpacing"/>
-      </w:pPr>
-    </w:p>
-    <w:p>
-      <w:pPr>
-        <w:pStyle w:val="NoSpacing"/>
-      </w:pPr>
-    </w:p>
-    <w:p>
-      <w:pPr>
-        <w:pStyle w:val="NoSpacing"/>
-      </w:pPr>
-    </w:p>
-    <w:p>
-      <w:pPr>
-        <w:pStyle w:val="NoSpacing"/>
-      </w:pPr>
+        <w:t xml:space="preserve"> divider simulation input:</w:t>
+      </w:r>
+      <w:r>
+        <w:tab/>
+      </w:r>
+      <w:r>
+        <w:tab/>
+        <w:t>Output:</w:t>
+      </w:r>
     </w:p>
     <w:p>
       <w:pPr>
@@ -352,308 +146,7 @@
         <mc:AlternateContent>
           <mc:Choice Requires="wps">
             <w:drawing>
-              <wp:anchor distT="0" distB="0" distL="114300" distR="114300" simplePos="0" relativeHeight="251669504" behindDoc="1" locked="0" layoutInCell="1" allowOverlap="1" wp14:anchorId="5A277227" wp14:editId="3653242D">
-                <wp:simplePos x="0" y="0"/>
-                <wp:positionH relativeFrom="margin">
-                  <wp:posOffset>3933807</wp:posOffset>
-                </wp:positionH>
-                <wp:positionV relativeFrom="paragraph">
-                  <wp:posOffset>118745</wp:posOffset>
-                </wp:positionV>
-                <wp:extent cx="1857375" cy="635"/>
-                <wp:effectExtent l="0" t="0" r="9525" b="0"/>
-                <wp:wrapTight wrapText="bothSides">
-                  <wp:wrapPolygon edited="0">
-                    <wp:start x="0" y="0"/>
-                    <wp:lineTo x="0" y="20057"/>
-                    <wp:lineTo x="21489" y="20057"/>
-                    <wp:lineTo x="21489" y="0"/>
-                    <wp:lineTo x="0" y="0"/>
-                  </wp:wrapPolygon>
-                </wp:wrapTight>
-                <wp:docPr id="13" name="Text Box 13"/>
-                <wp:cNvGraphicFramePr/>
-                <a:graphic xmlns:a="http://schemas.openxmlformats.org/drawingml/2006/main">
-                  <a:graphicData uri="http://schemas.microsoft.com/office/word/2010/wordprocessingShape">
-                    <wps:wsp>
-                      <wps:cNvSpPr txBox="1"/>
-                      <wps:spPr>
-                        <a:xfrm>
-                          <a:off x="0" y="0"/>
-                          <a:ext cx="1857375" cy="635"/>
-                        </a:xfrm>
-                        <a:prstGeom prst="rect">
-                          <a:avLst/>
-                        </a:prstGeom>
-                        <a:solidFill>
-                          <a:prstClr val="white"/>
-                        </a:solidFill>
-                        <a:ln>
-                          <a:noFill/>
-                        </a:ln>
-                      </wps:spPr>
-                      <wps:txbx>
-                        <w:txbxContent>
-                          <w:p>
-                            <w:pPr>
-                              <w:pStyle w:val="Caption"/>
-                              <w:rPr>
-                                <w:noProof/>
-                              </w:rPr>
-                            </w:pPr>
-                            <w:r>
-                              <w:t xml:space="preserve">Figure </w:t>
-                            </w:r>
-                            <w:fldSimple w:instr=" SEQ Figure \* ARABIC ">
-                              <w:r>
-                                <w:rPr>
-                                  <w:noProof/>
-                                </w:rPr>
-                                <w:t>1</w:t>
-                              </w:r>
-                            </w:fldSimple>
-                            <w:r>
-                              <w:t xml:space="preserve"> Binary Long Division by Hand</w:t>
-                            </w:r>
-                          </w:p>
-                        </w:txbxContent>
-                      </wps:txbx>
-                      <wps:bodyPr rot="0" spcFirstLastPara="0" vertOverflow="overflow" horzOverflow="overflow" vert="horz" wrap="square" lIns="0" tIns="0" rIns="0" bIns="0" numCol="1" spcCol="0" rtlCol="0" fromWordArt="0" anchor="t" anchorCtr="0" forceAA="0" compatLnSpc="1">
-                        <a:prstTxWarp prst="textNoShape">
-                          <a:avLst/>
-                        </a:prstTxWarp>
-                        <a:spAutoFit/>
-                      </wps:bodyPr>
-                    </wps:wsp>
-                  </a:graphicData>
-                </a:graphic>
-                <wp14:sizeRelH relativeFrom="margin">
-                  <wp14:pctWidth>0</wp14:pctWidth>
-                </wp14:sizeRelH>
-              </wp:anchor>
-            </w:drawing>
-          </mc:Choice>
-          <mc:Fallback>
-            <w:pict>
-              <v:shapetype w14:anchorId="5A277227" id="_x0000_t202" coordsize="21600,21600" o:spt="202" path="m,l,21600r21600,l21600,xe">
-                <v:stroke joinstyle="miter"/>
-                <v:path gradientshapeok="t" o:connecttype="rect"/>
-              </v:shapetype>
-              <v:shape id="Text Box 13" o:spid="_x0000_s1026" type="#_x0000_t202" style="position:absolute;margin-left:309.75pt;margin-top:9.35pt;width:146.25pt;height:.05pt;z-index:-251646976;visibility:visible;mso-wrap-style:square;mso-width-percent:0;mso-wrap-distance-left:9pt;mso-wrap-distance-top:0;mso-wrap-distance-right:9pt;mso-wrap-distance-bottom:0;mso-position-horizontal:absolute;mso-position-horizontal-relative:margin;mso-position-vertical:absolute;mso-position-vertical-relative:text;mso-width-percent:0;mso-width-relative:margin;v-text-anchor:top" o:gfxdata="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" stroked="f">
-                <v:textbox style="mso-fit-shape-to-text:t" inset="0,0,0,0">
-                  <w:txbxContent>
-                    <w:p>
-                      <w:pPr>
-                        <w:pStyle w:val="Caption"/>
-                        <w:rPr>
-                          <w:noProof/>
-                        </w:rPr>
-                      </w:pPr>
-                      <w:r>
-                        <w:t xml:space="preserve">Figure </w:t>
-                      </w:r>
-                      <w:fldSimple w:instr=" SEQ Figure \* ARABIC ">
-                        <w:r>
-                          <w:rPr>
-                            <w:noProof/>
-                          </w:rPr>
-                          <w:t>1</w:t>
-                        </w:r>
-                      </w:fldSimple>
-                      <w:r>
-                        <w:t xml:space="preserve"> Binary Long Division by Hand</w:t>
-                      </w:r>
-                    </w:p>
-                  </w:txbxContent>
-                </v:textbox>
-                <w10:wrap type="tight" anchorx="margin"/>
-              </v:shape>
-            </w:pict>
-          </mc:Fallback>
-        </mc:AlternateContent>
-      </w:r>
-    </w:p>
-    <w:p>
-      <w:pPr>
-        <w:pStyle w:val="NoSpacing"/>
-      </w:pPr>
-    </w:p>
-    <w:p>
-      <w:pPr>
-        <w:pStyle w:val="NoSpacing"/>
-      </w:pPr>
-    </w:p>
-    <w:p>
-      <w:pPr>
-        <w:pStyle w:val="NoSpacing"/>
-      </w:pPr>
-    </w:p>
-    <w:p>
-      <w:pPr>
-        <w:pStyle w:val="NoSpacing"/>
-      </w:pPr>
-    </w:p>
-    <w:p>
-      <w:pPr>
-        <w:pStyle w:val="NoSpacing"/>
-      </w:pPr>
-    </w:p>
-    <w:p>
-      <w:pPr>
-        <w:pStyle w:val="NoSpacing"/>
-      </w:pPr>
-    </w:p>
-    <w:p>
-      <w:pPr>
-        <w:pStyle w:val="NoSpacing"/>
-      </w:pPr>
-    </w:p>
-    <w:p>
-      <w:pPr>
-        <w:pStyle w:val="NoSpacing"/>
-      </w:pPr>
-      <w:r>
-        <w:rPr>
-          <w:noProof/>
-        </w:rPr>
-        <w:drawing>
-          <wp:anchor distT="0" distB="0" distL="114300" distR="114300" simplePos="0" relativeHeight="251663360" behindDoc="1" locked="0" layoutInCell="1" allowOverlap="1">
-            <wp:simplePos x="0" y="0"/>
-            <wp:positionH relativeFrom="margin">
-              <wp:align>right</wp:align>
-            </wp:positionH>
-            <wp:positionV relativeFrom="paragraph">
-              <wp:posOffset>245110</wp:posOffset>
-            </wp:positionV>
-            <wp:extent cx="5943600" cy="755650"/>
-            <wp:effectExtent l="0" t="0" r="0" b="6350"/>
-            <wp:wrapTight wrapText="bothSides">
-              <wp:wrapPolygon edited="0">
-                <wp:start x="0" y="0"/>
-                <wp:lineTo x="0" y="21237"/>
-                <wp:lineTo x="21531" y="21237"/>
-                <wp:lineTo x="21531" y="0"/>
-                <wp:lineTo x="0" y="0"/>
-              </wp:wrapPolygon>
-            </wp:wrapTight>
-            <wp:docPr id="6" name="Picture 6" descr="C:\Users\Graehme\AppData\Local\Microsoft\Windows\INetCache\Content.Word\wavecompar.png"/>
-            <wp:cNvGraphicFramePr>
-              <a:graphicFrameLocks xmlns:a="http://schemas.openxmlformats.org/drawingml/2006/main" noChangeAspect="1"/>
-            </wp:cNvGraphicFramePr>
-            <a:graphic xmlns:a="http://schemas.openxmlformats.org/drawingml/2006/main">
-              <a:graphicData uri="http://schemas.openxmlformats.org/drawingml/2006/picture">
-                <pic:pic xmlns:pic="http://schemas.openxmlformats.org/drawingml/2006/picture">
-                  <pic:nvPicPr>
-                    <pic:cNvPr id="0" name="Picture 3" descr="C:\Users\Graehme\AppData\Local\Microsoft\Windows\INetCache\Content.Word\wavecompar.png"/>
-                    <pic:cNvPicPr>
-                      <a:picLocks noChangeAspect="1" noChangeArrowheads="1"/>
-                    </pic:cNvPicPr>
-                  </pic:nvPicPr>
-                  <pic:blipFill>
-                    <a:blip r:embed="rId7">
-                      <a:extLst>
-                        <a:ext uri="{28A0092B-C50C-407E-A947-70E740481C1C}">
-                          <a14:useLocalDpi xmlns:a14="http://schemas.microsoft.com/office/drawing/2010/main" val="0"/>
-                        </a:ext>
-                      </a:extLst>
-                    </a:blip>
-                    <a:srcRect/>
-                    <a:stretch>
-                      <a:fillRect/>
-                    </a:stretch>
-                  </pic:blipFill>
-                  <pic:spPr bwMode="auto">
-                    <a:xfrm>
-                      <a:off x="0" y="0"/>
-                      <a:ext cx="5943600" cy="755650"/>
-                    </a:xfrm>
-                    <a:prstGeom prst="rect">
-                      <a:avLst/>
-                    </a:prstGeom>
-                    <a:noFill/>
-                    <a:ln>
-                      <a:noFill/>
-                    </a:ln>
-                  </pic:spPr>
-                </pic:pic>
-              </a:graphicData>
-            </a:graphic>
-            <wp14:sizeRelH relativeFrom="page">
-              <wp14:pctWidth>0</wp14:pctWidth>
-            </wp14:sizeRelH>
-            <wp14:sizeRelV relativeFrom="page">
-              <wp14:pctHeight>0</wp14:pctHeight>
-            </wp14:sizeRelV>
-          </wp:anchor>
-        </w:drawing>
-      </w:r>
-      <w:r>
-        <w:t>Waveform output:</w:t>
-      </w:r>
-    </w:p>
-    <w:p>
-      <w:pPr>
-        <w:pStyle w:val="NoSpacing"/>
-      </w:pPr>
-    </w:p>
-    <w:p>
-      <w:pPr>
-        <w:pStyle w:val="NoSpacing"/>
-      </w:pPr>
-    </w:p>
-    <w:p>
-      <w:pPr>
-        <w:pStyle w:val="NoSpacing"/>
-      </w:pPr>
-    </w:p>
-    <w:p>
-      <w:pPr>
-        <w:pStyle w:val="NoSpacing"/>
-      </w:pPr>
-    </w:p>
-    <w:p>
-      <w:pPr>
-        <w:pStyle w:val="NoSpacing"/>
-      </w:pPr>
-    </w:p>
-    <w:p>
-      <w:pPr>
-        <w:pStyle w:val="NoSpacing"/>
-      </w:pPr>
-    </w:p>
-    <w:p>
-      <w:pPr>
-        <w:pStyle w:val="NoSpacing"/>
-      </w:pPr>
-      <w:proofErr w:type="gramStart"/>
-      <w:r>
-        <w:lastRenderedPageBreak/>
-        <w:t>16 bit</w:t>
-      </w:r>
-      <w:proofErr w:type="gramEnd"/>
-      <w:r>
-        <w:t xml:space="preserve"> divider simulation input:</w:t>
-      </w:r>
-      <w:r>
-        <w:tab/>
-      </w:r>
-      <w:r>
-        <w:tab/>
-        <w:t>Output:</w:t>
-      </w:r>
-    </w:p>
-    <w:p>
-      <w:pPr>
-        <w:pStyle w:val="NoSpacing"/>
-      </w:pPr>
-      <w:r>
-        <w:rPr>
-          <w:noProof/>
-        </w:rPr>
-        <mc:AlternateContent>
-          <mc:Choice Requires="wps">
-            <w:drawing>
-              <wp:anchor distT="0" distB="0" distL="114300" distR="114300" simplePos="0" relativeHeight="251659264" behindDoc="0" locked="0" layoutInCell="1" allowOverlap="1">
+              <wp:anchor distT="0" distB="0" distL="114300" distR="114300" simplePos="0" relativeHeight="251658240" behindDoc="0" locked="0" layoutInCell="1" allowOverlap="1">
                 <wp:simplePos x="0" y="0"/>
                 <wp:positionH relativeFrom="column">
                   <wp:posOffset>2178050</wp:posOffset>
@@ -756,7 +249,11 @@
           </mc:Choice>
           <mc:Fallback>
             <w:pict>
-              <v:shape id="Text Box 1" o:spid="_x0000_s1027" type="#_x0000_t202" style="position:absolute;margin-left:171.5pt;margin-top:.45pt;width:203pt;height:263pt;z-index:251659264;visibility:visible;mso-wrap-style:square;mso-height-percent:0;mso-wrap-distance-left:9pt;mso-wrap-distance-top:0;mso-wrap-distance-right:9pt;mso-wrap-distance-bottom:0;mso-position-horizontal:absolute;mso-position-horizontal-relative:text;mso-position-vertical:absolute;mso-position-vertical-relative:text;mso-height-percent:0;mso-height-relative:margin;v-text-anchor:top" o:gfxdata="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" fillcolor="white [3201]" stroked="f" strokeweight=".5pt">
+              <v:shapetype id="_x0000_t202" coordsize="21600,21600" o:spt="202" path="m,l,21600r21600,l21600,xe">
+                <v:stroke joinstyle="miter"/>
+                <v:path gradientshapeok="t" o:connecttype="rect"/>
+              </v:shapetype>
+              <v:shape id="Text Box 1" o:spid="_x0000_s1026" type="#_x0000_t202" style="position:absolute;margin-left:171.5pt;margin-top:.45pt;width:203pt;height:263pt;z-index:251658240;visibility:visible;mso-wrap-style:square;mso-height-percent:0;mso-wrap-distance-left:9pt;mso-wrap-distance-top:0;mso-wrap-distance-right:9pt;mso-wrap-distance-bottom:0;mso-position-horizontal:absolute;mso-position-horizontal-relative:text;mso-position-vertical:absolute;mso-position-vertical-relative:text;mso-height-percent:0;mso-height-relative:margin;v-text-anchor:top" o:gfxdata="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" fillcolor="white [3201]" stroked="f" strokeweight=".5pt">
                 <v:textbox>
                   <w:txbxContent>
                     <w:p>
@@ -980,35 +477,32 @@
     <w:p>
       <w:pPr>
         <w:pStyle w:val="NoSpacing"/>
-        <w:rPr>
-          <w:noProof/>
-        </w:rPr>
       </w:pPr>
       <w:r>
         <w:rPr>
           <w:noProof/>
         </w:rPr>
         <w:drawing>
-          <wp:anchor distT="0" distB="0" distL="114300" distR="114300" simplePos="0" relativeHeight="251661312" behindDoc="1" locked="0" layoutInCell="1" allowOverlap="1" wp14:anchorId="45528C1B">
+          <wp:anchor distT="0" distB="0" distL="114300" distR="114300" simplePos="0" relativeHeight="251666432" behindDoc="1" locked="0" layoutInCell="1" allowOverlap="1">
             <wp:simplePos x="0" y="0"/>
             <wp:positionH relativeFrom="margin">
-              <wp:align>left</wp:align>
+              <wp:align>center</wp:align>
             </wp:positionH>
             <wp:positionV relativeFrom="paragraph">
-              <wp:posOffset>218462</wp:posOffset>
+              <wp:posOffset>234315</wp:posOffset>
             </wp:positionV>
-            <wp:extent cx="5892165" cy="1098550"/>
-            <wp:effectExtent l="0" t="0" r="0" b="6350"/>
+            <wp:extent cx="7302500" cy="941705"/>
+            <wp:effectExtent l="0" t="0" r="0" b="0"/>
             <wp:wrapTight wrapText="bothSides">
               <wp:wrapPolygon edited="0">
                 <wp:start x="0" y="0"/>
-                <wp:lineTo x="0" y="21350"/>
-                <wp:lineTo x="21509" y="21350"/>
-                <wp:lineTo x="21509" y="0"/>
+                <wp:lineTo x="0" y="20974"/>
+                <wp:lineTo x="21525" y="20974"/>
+                <wp:lineTo x="21525" y="0"/>
                 <wp:lineTo x="0" y="0"/>
               </wp:wrapPolygon>
             </wp:wrapTight>
-            <wp:docPr id="3" name="Picture 3" descr="C:\Users\Graehme\AppData\Local\Microsoft\Windows\INetCache\Content.Word\wave16_1.png"/>
+            <wp:docPr id="4" name="Picture 4"/>
             <wp:cNvGraphicFramePr>
               <a:graphicFrameLocks xmlns:a="http://schemas.openxmlformats.org/drawingml/2006/main" noChangeAspect="1"/>
             </wp:cNvGraphicFramePr>
@@ -1016,206 +510,51 @@
               <a:graphicData uri="http://schemas.openxmlformats.org/drawingml/2006/picture">
                 <pic:pic xmlns:pic="http://schemas.openxmlformats.org/drawingml/2006/picture">
                   <pic:nvPicPr>
-                    <pic:cNvPr id="0" name="Picture 1" descr="C:\Users\Graehme\AppData\Local\Microsoft\Windows\INetCache\Content.Word\wave16_1.png"/>
-                    <pic:cNvPicPr>
-                      <a:picLocks noChangeAspect="1" noChangeArrowheads="1"/>
-                    </pic:cNvPicPr>
+                    <pic:cNvPr id="4" name="wave16_s.png"/>
+                    <pic:cNvPicPr/>
                   </pic:nvPicPr>
-                  <pic:blipFill rotWithShape="1">
-                    <a:blip r:embed="rId8">
+                  <pic:blipFill>
+                    <a:blip r:embed="rId5">
                       <a:extLst>
                         <a:ext uri="{28A0092B-C50C-407E-A947-70E740481C1C}">
                           <a14:useLocalDpi xmlns:a14="http://schemas.microsoft.com/office/drawing/2010/main" val="0"/>
                         </a:ext>
                       </a:extLst>
                     </a:blip>
-                    <a:srcRect r="39255"/>
-                    <a:stretch/>
+                    <a:stretch>
+                      <a:fillRect/>
+                    </a:stretch>
                   </pic:blipFill>
-                  <pic:spPr bwMode="auto">
+                  <pic:spPr>
                     <a:xfrm>
                       <a:off x="0" y="0"/>
-                      <a:ext cx="5892165" cy="1098550"/>
+                      <a:ext cx="7302500" cy="941705"/>
                     </a:xfrm>
                     <a:prstGeom prst="rect">
                       <a:avLst/>
                     </a:prstGeom>
-                    <a:noFill/>
-                    <a:ln>
-                      <a:noFill/>
-                    </a:ln>
-                    <a:extLst>
-                      <a:ext uri="{53640926-AAD7-44D8-BBD7-CCE9431645EC}">
-                        <a14:shadowObscured xmlns:a14="http://schemas.microsoft.com/office/drawing/2010/main"/>
-                      </a:ext>
-                    </a:extLst>
                   </pic:spPr>
                 </pic:pic>
               </a:graphicData>
             </a:graphic>
-            <wp14:sizeRelH relativeFrom="page">
+            <wp14:sizeRelH relativeFrom="margin">
               <wp14:pctWidth>0</wp14:pctWidth>
             </wp14:sizeRelH>
-            <wp14:sizeRelV relativeFrom="page">
+            <wp14:sizeRelV relativeFrom="margin">
               <wp14:pctHeight>0</wp14:pctHeight>
             </wp14:sizeRelV>
           </wp:anchor>
         </w:drawing>
       </w:r>
       <w:r>
-        <w:t>Waveform output:</w:t>
-      </w:r>
-    </w:p>
-    <w:p>
-      <w:pPr>
-        <w:pStyle w:val="NoSpacing"/>
-      </w:pPr>
-      <w:r>
-        <w:rPr>
-          <w:noProof/>
-        </w:rPr>
-        <w:drawing>
-          <wp:anchor distT="0" distB="0" distL="114300" distR="114300" simplePos="0" relativeHeight="251662336" behindDoc="1" locked="0" layoutInCell="1" allowOverlap="1">
-            <wp:simplePos x="0" y="0"/>
-            <wp:positionH relativeFrom="margin">
-              <wp:posOffset>48260</wp:posOffset>
-            </wp:positionH>
-            <wp:positionV relativeFrom="paragraph">
-              <wp:posOffset>1198880</wp:posOffset>
-            </wp:positionV>
-            <wp:extent cx="3886200" cy="1097915"/>
-            <wp:effectExtent l="0" t="0" r="0" b="6985"/>
-            <wp:wrapTight wrapText="bothSides">
-              <wp:wrapPolygon edited="0">
-                <wp:start x="0" y="0"/>
-                <wp:lineTo x="0" y="21363"/>
-                <wp:lineTo x="21494" y="21363"/>
-                <wp:lineTo x="21494" y="0"/>
-                <wp:lineTo x="0" y="0"/>
-              </wp:wrapPolygon>
-            </wp:wrapTight>
-            <wp:docPr id="2" name="Picture 2" descr="C:\Users\Graehme\AppData\Local\Microsoft\Windows\INetCache\Content.Word\wave16_1.png"/>
-            <wp:cNvGraphicFramePr>
-              <a:graphicFrameLocks xmlns:a="http://schemas.openxmlformats.org/drawingml/2006/main" noChangeAspect="1"/>
-            </wp:cNvGraphicFramePr>
-            <a:graphic xmlns:a="http://schemas.openxmlformats.org/drawingml/2006/main">
-              <a:graphicData uri="http://schemas.openxmlformats.org/drawingml/2006/picture">
-                <pic:pic xmlns:pic="http://schemas.openxmlformats.org/drawingml/2006/picture">
-                  <pic:nvPicPr>
-                    <pic:cNvPr id="0" name="Picture 1" descr="C:\Users\Graehme\AppData\Local\Microsoft\Windows\INetCache\Content.Word\wave16_1.png"/>
-                    <pic:cNvPicPr>
-                      <a:picLocks noChangeAspect="1" noChangeArrowheads="1"/>
-                    </pic:cNvPicPr>
-                  </pic:nvPicPr>
-                  <pic:blipFill rotWithShape="1">
-                    <a:blip r:embed="rId8">
-                      <a:extLst>
-                        <a:ext uri="{28A0092B-C50C-407E-A947-70E740481C1C}">
-                          <a14:useLocalDpi xmlns:a14="http://schemas.microsoft.com/office/drawing/2010/main" val="0"/>
-                        </a:ext>
-                      </a:extLst>
-                    </a:blip>
-                    <a:srcRect l="59971" r="-54"/>
-                    <a:stretch/>
-                  </pic:blipFill>
-                  <pic:spPr bwMode="auto">
-                    <a:xfrm>
-                      <a:off x="0" y="0"/>
-                      <a:ext cx="3886200" cy="1097915"/>
-                    </a:xfrm>
-                    <a:prstGeom prst="rect">
-                      <a:avLst/>
-                    </a:prstGeom>
-                    <a:noFill/>
-                    <a:ln>
-                      <a:noFill/>
-                    </a:ln>
-                    <a:extLst>
-                      <a:ext uri="{53640926-AAD7-44D8-BBD7-CCE9431645EC}">
-                        <a14:shadowObscured xmlns:a14="http://schemas.microsoft.com/office/drawing/2010/main"/>
-                      </a:ext>
-                    </a:extLst>
-                  </pic:spPr>
-                </pic:pic>
-              </a:graphicData>
-            </a:graphic>
-            <wp14:sizeRelH relativeFrom="page">
-              <wp14:pctWidth>0</wp14:pctWidth>
-            </wp14:sizeRelH>
-            <wp14:sizeRelV relativeFrom="page">
-              <wp14:pctHeight>0</wp14:pctHeight>
-            </wp14:sizeRelV>
-          </wp:anchor>
-        </w:drawing>
-      </w:r>
-      <w:r>
-        <w:t xml:space="preserve"> </w:t>
-      </w:r>
-    </w:p>
-    <w:p>
-      <w:pPr>
-        <w:pStyle w:val="NoSpacing"/>
-      </w:pPr>
-    </w:p>
-    <w:p>
-      <w:pPr>
-        <w:pStyle w:val="NoSpacing"/>
-      </w:pPr>
-    </w:p>
-    <w:p>
-      <w:pPr>
-        <w:pStyle w:val="NoSpacing"/>
-      </w:pPr>
-    </w:p>
-    <w:p>
-      <w:pPr>
-        <w:pStyle w:val="NoSpacing"/>
-      </w:pPr>
-    </w:p>
-    <w:p>
-      <w:pPr>
-        <w:pStyle w:val="NoSpacing"/>
-      </w:pPr>
-    </w:p>
-    <w:p>
-      <w:pPr>
-        <w:pStyle w:val="NoSpacing"/>
-      </w:pPr>
-    </w:p>
-    <w:p>
-      <w:pPr>
-        <w:pStyle w:val="NoSpacing"/>
-      </w:pPr>
-    </w:p>
-    <w:p>
-      <w:pPr>
-        <w:pStyle w:val="NoSpacing"/>
-      </w:pPr>
-    </w:p>
-    <w:p>
-      <w:pPr>
-        <w:pStyle w:val="NoSpacing"/>
-      </w:pPr>
-    </w:p>
-    <w:p>
-      <w:pPr>
-        <w:pStyle w:val="NoSpacing"/>
-      </w:pPr>
-    </w:p>
-    <w:p>
-      <w:pPr>
-        <w:pStyle w:val="NoSpacing"/>
-      </w:pPr>
-    </w:p>
-    <w:p>
-      <w:pPr>
-        <w:pStyle w:val="NoSpacing"/>
-      </w:pPr>
-    </w:p>
-    <w:p>
-      <w:pPr>
-        <w:pStyle w:val="NoSpacing"/>
-      </w:pPr>
+        <w:t>Waveform output</w:t>
+      </w:r>
+      <w:r>
+        <w:t xml:space="preserve"> (16 bit)</w:t>
+      </w:r>
+      <w:r>
+        <w:t>:</w:t>
+      </w:r>
     </w:p>
     <w:p>
       <w:pPr>
@@ -1253,6 +592,7 @@
       </w:pPr>
       <w:proofErr w:type="gramStart"/>
       <w:r>
+        <w:lastRenderedPageBreak/>
         <w:t>32 bit</w:t>
       </w:r>
       <w:proofErr w:type="gramEnd"/>
@@ -1278,7 +618,7 @@
         <mc:AlternateContent>
           <mc:Choice Requires="wps">
             <w:drawing>
-              <wp:anchor distT="0" distB="0" distL="114300" distR="114300" simplePos="0" relativeHeight="251666432" behindDoc="0" locked="0" layoutInCell="1" allowOverlap="1" wp14:anchorId="6AC269EC" wp14:editId="3F667ECE">
+              <wp:anchor distT="0" distB="0" distL="114300" distR="114300" simplePos="0" relativeHeight="251665408" behindDoc="0" locked="0" layoutInCell="1" allowOverlap="1" wp14:anchorId="6AC269EC" wp14:editId="3F667ECE">
                 <wp:simplePos x="0" y="0"/>
                 <wp:positionH relativeFrom="column">
                   <wp:posOffset>2187766</wp:posOffset>
@@ -1384,7 +724,7 @@
           </mc:Choice>
           <mc:Fallback>
             <w:pict>
-              <v:shape w14:anchorId="6AC269EC" id="Text Box 7" o:spid="_x0000_s1028" type="#_x0000_t202" style="position:absolute;margin-left:172.25pt;margin-top:.25pt;width:176.9pt;height:230.15pt;z-index:251666432;visibility:visible;mso-wrap-style:square;mso-width-percent:0;mso-height-percent:0;mso-wrap-distance-left:9pt;mso-wrap-distance-top:0;mso-wrap-distance-right:9pt;mso-wrap-distance-bottom:0;mso-position-horizontal:absolute;mso-position-horizontal-relative:text;mso-position-vertical:absolute;mso-position-vertical-relative:text;mso-width-percent:0;mso-height-percent:0;mso-width-relative:margin;mso-height-relative:margin;v-text-anchor:top" o:gfxdata="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" fillcolor="white [3201]" stroked="f" strokeweight=".5pt">
+              <v:shape w14:anchorId="6AC269EC" id="Text Box 7" o:spid="_x0000_s1027" type="#_x0000_t202" style="position:absolute;margin-left:172.25pt;margin-top:.25pt;width:176.9pt;height:230.15pt;z-index:251665408;visibility:visible;mso-wrap-style:square;mso-width-percent:0;mso-height-percent:0;mso-wrap-distance-left:9pt;mso-wrap-distance-top:0;mso-wrap-distance-right:9pt;mso-wrap-distance-bottom:0;mso-position-horizontal:absolute;mso-position-horizontal-relative:text;mso-position-vertical:absolute;mso-position-vertical-relative:text;mso-width-percent:0;mso-height-percent:0;mso-width-relative:margin;mso-height-relative:margin;v-text-anchor:top" o:gfxdata="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" fillcolor="white [3201]" stroked="f" strokeweight=".5pt">
                 <v:textbox>
                   <w:txbxContent>
                     <w:p>
@@ -1610,132 +950,234 @@
         <w:pStyle w:val="NoSpacing"/>
       </w:pPr>
       <w:r>
-        <w:t>Waveform output:</w:t>
-      </w:r>
-    </w:p>
-    <w:p>
-      <w:pPr>
-        <w:pStyle w:val="NoSpacing"/>
         <w:rPr>
           <w:noProof/>
         </w:rPr>
-      </w:pPr>
-      <w:r>
+        <mc:AlternateContent>
+          <mc:Choice Requires="wpg">
+            <w:drawing>
+              <wp:anchor distT="0" distB="0" distL="114300" distR="114300" simplePos="0" relativeHeight="251669504" behindDoc="0" locked="0" layoutInCell="1" allowOverlap="1">
+                <wp:simplePos x="0" y="0"/>
+                <wp:positionH relativeFrom="column">
+                  <wp:posOffset>-693420</wp:posOffset>
+                </wp:positionH>
+                <wp:positionV relativeFrom="paragraph">
+                  <wp:posOffset>317500</wp:posOffset>
+                </wp:positionV>
+                <wp:extent cx="7335520" cy="2019300"/>
+                <wp:effectExtent l="0" t="0" r="0" b="0"/>
+                <wp:wrapTight wrapText="bothSides">
+                  <wp:wrapPolygon edited="0">
+                    <wp:start x="0" y="0"/>
+                    <wp:lineTo x="0" y="9577"/>
+                    <wp:lineTo x="10265" y="9781"/>
+                    <wp:lineTo x="10265" y="21396"/>
+                    <wp:lineTo x="21540" y="21396"/>
+                    <wp:lineTo x="21540" y="0"/>
+                    <wp:lineTo x="0" y="0"/>
+                  </wp:wrapPolygon>
+                </wp:wrapTight>
+                <wp:docPr id="14" name="Group 14"/>
+                <wp:cNvGraphicFramePr/>
+                <a:graphic xmlns:a="http://schemas.openxmlformats.org/drawingml/2006/main">
+                  <a:graphicData uri="http://schemas.microsoft.com/office/word/2010/wordprocessingGroup">
+                    <wpg:wgp>
+                      <wpg:cNvGrpSpPr/>
+                      <wpg:grpSpPr>
+                        <a:xfrm>
+                          <a:off x="0" y="0"/>
+                          <a:ext cx="7335520" cy="2019300"/>
+                          <a:chOff x="0" y="0"/>
+                          <a:chExt cx="7335520" cy="2019300"/>
+                        </a:xfrm>
+                      </wpg:grpSpPr>
+                      <pic:pic xmlns:pic="http://schemas.openxmlformats.org/drawingml/2006/picture">
+                        <pic:nvPicPr>
+                          <pic:cNvPr id="8" name="Picture 8"/>
+                          <pic:cNvPicPr>
+                            <a:picLocks noChangeAspect="1"/>
+                          </pic:cNvPicPr>
+                        </pic:nvPicPr>
+                        <pic:blipFill>
+                          <a:blip r:embed="rId6">
+                            <a:extLst>
+                              <a:ext uri="{28A0092B-C50C-407E-A947-70E740481C1C}">
+                                <a14:useLocalDpi xmlns:a14="http://schemas.microsoft.com/office/drawing/2010/main" val="0"/>
+                              </a:ext>
+                            </a:extLst>
+                          </a:blip>
+                          <a:stretch>
+                            <a:fillRect/>
+                          </a:stretch>
+                        </pic:blipFill>
+                        <pic:spPr>
+                          <a:xfrm>
+                            <a:off x="0" y="0"/>
+                            <a:ext cx="7332345" cy="891540"/>
+                          </a:xfrm>
+                          <a:prstGeom prst="rect">
+                            <a:avLst/>
+                          </a:prstGeom>
+                        </pic:spPr>
+                      </pic:pic>
+                      <pic:pic xmlns:pic="http://schemas.openxmlformats.org/drawingml/2006/picture">
+                        <pic:nvPicPr>
+                          <pic:cNvPr id="9" name="Picture 9"/>
+                          <pic:cNvPicPr>
+                            <a:picLocks noChangeAspect="1"/>
+                          </pic:cNvPicPr>
+                        </pic:nvPicPr>
+                        <pic:blipFill>
+                          <a:blip r:embed="rId7">
+                            <a:extLst>
+                              <a:ext uri="{28A0092B-C50C-407E-A947-70E740481C1C}">
+                                <a14:useLocalDpi xmlns:a14="http://schemas.microsoft.com/office/drawing/2010/main" val="0"/>
+                              </a:ext>
+                            </a:extLst>
+                          </a:blip>
+                          <a:stretch>
+                            <a:fillRect/>
+                          </a:stretch>
+                        </pic:blipFill>
+                        <pic:spPr>
+                          <a:xfrm>
+                            <a:off x="3528060" y="914400"/>
+                            <a:ext cx="3807460" cy="1104900"/>
+                          </a:xfrm>
+                          <a:prstGeom prst="rect">
+                            <a:avLst/>
+                          </a:prstGeom>
+                        </pic:spPr>
+                      </pic:pic>
+                    </wpg:wgp>
+                  </a:graphicData>
+                </a:graphic>
+              </wp:anchor>
+            </w:drawing>
+          </mc:Choice>
+          <mc:Fallback>
+            <w:pict>
+              <v:group w14:anchorId="6C872F10" id="Group 14" o:spid="_x0000_s1026" style="position:absolute;margin-left:-54.6pt;margin-top:25pt;width:577.6pt;height:159pt;z-index:251669504" coordsize="73355,20193" o:gfxdata="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">
+                <v:shapetype id="_x0000_t75" coordsize="21600,21600" o:spt="75" o:preferrelative="t" path="m@4@5l@4@11@9@11@9@5xe" filled="f" stroked="f">
+                  <v:stroke joinstyle="miter"/>
+                  <v:formulas>
+                    <v:f eqn="if lineDrawn pixelLineWidth 0"/>
+                    <v:f eqn="sum @0 1 0"/>
+                    <v:f eqn="sum 0 0 @1"/>
+                    <v:f eqn="prod @2 1 2"/>
+                    <v:f eqn="prod @3 21600 pixelWidth"/>
+                    <v:f eqn="prod @3 21600 pixelHeight"/>
+                    <v:f eqn="sum @0 0 1"/>
+                    <v:f eqn="prod @6 1 2"/>
+                    <v:f eqn="prod @7 21600 pixelWidth"/>
+                    <v:f eqn="sum @8 21600 0"/>
+                    <v:f eqn="prod @7 21600 pixelHeight"/>
+                    <v:f eqn="sum @10 21600 0"/>
+                  </v:formulas>
+                  <v:path o:extrusionok="f" gradientshapeok="t" o:connecttype="rect"/>
+                  <o:lock v:ext="edit" aspectratio="t"/>
+                </v:shapetype>
+                <v:shape id="Picture 8" o:spid="_x0000_s1027" type="#_x0000_t75" style="position:absolute;width:73323;height:8915;visibility:visible;mso-wrap-style:square" o:gfxdata="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">
+                  <v:imagedata r:id="rId8" o:title=""/>
+                </v:shape>
+                <v:shape id="Picture 9" o:spid="_x0000_s1028" type="#_x0000_t75" style="position:absolute;left:35280;top:9144;width:38075;height:11049;visibility:visible;mso-wrap-style:square" o:gfxdata="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">
+                  <v:imagedata r:id="rId9" o:title=""/>
+                </v:shape>
+                <w10:wrap type="tight"/>
+              </v:group>
+            </w:pict>
+          </mc:Fallback>
+        </mc:AlternateContent>
+      </w:r>
+      <w:r>
+        <w:t>Waveform output</w:t>
+      </w:r>
+      <w:r>
+        <w:t xml:space="preserve"> (32 bit)</w:t>
+      </w:r>
+      <w:r>
+        <w:t>:</w:t>
+      </w:r>
+    </w:p>
+    <w:p>
+      <w:pPr>
+        <w:pStyle w:val="NoSpacing"/>
         <w:rPr>
           <w:noProof/>
         </w:rPr>
-        <w:drawing>
-          <wp:inline distT="0" distB="0" distL="0" distR="0" wp14:anchorId="35AAD12C" wp14:editId="7527474B">
-            <wp:extent cx="5943600" cy="1160447"/>
-            <wp:effectExtent l="0" t="0" r="0" b="1905"/>
-            <wp:docPr id="11" name="Picture 11" descr="C:\Users\Graehme\AppData\Local\Microsoft\Windows\INetCache\Content.Word\wave32.png"/>
-            <wp:cNvGraphicFramePr>
-              <a:graphicFrameLocks xmlns:a="http://schemas.openxmlformats.org/drawingml/2006/main" noChangeAspect="1"/>
-            </wp:cNvGraphicFramePr>
-            <a:graphic xmlns:a="http://schemas.openxmlformats.org/drawingml/2006/main">
-              <a:graphicData uri="http://schemas.openxmlformats.org/drawingml/2006/picture">
-                <pic:pic xmlns:pic="http://schemas.openxmlformats.org/drawingml/2006/picture">
-                  <pic:nvPicPr>
-                    <pic:cNvPr id="0" name="Picture 6" descr="C:\Users\Graehme\AppData\Local\Microsoft\Windows\INetCache\Content.Word\wave32.png"/>
-                    <pic:cNvPicPr>
-                      <a:picLocks noChangeAspect="1" noChangeArrowheads="1"/>
-                    </pic:cNvPicPr>
-                  </pic:nvPicPr>
-                  <pic:blipFill rotWithShape="1">
-                    <a:blip r:embed="rId9">
-                      <a:extLst>
-                        <a:ext uri="{28A0092B-C50C-407E-A947-70E740481C1C}">
-                          <a14:useLocalDpi xmlns:a14="http://schemas.microsoft.com/office/drawing/2010/main" val="0"/>
-                        </a:ext>
-                      </a:extLst>
-                    </a:blip>
-                    <a:srcRect r="46218"/>
-                    <a:stretch/>
-                  </pic:blipFill>
-                  <pic:spPr bwMode="auto">
-                    <a:xfrm>
-                      <a:off x="0" y="0"/>
-                      <a:ext cx="5943600" cy="1160447"/>
-                    </a:xfrm>
-                    <a:prstGeom prst="rect">
-                      <a:avLst/>
-                    </a:prstGeom>
-                    <a:noFill/>
-                    <a:ln>
-                      <a:noFill/>
-                    </a:ln>
-                    <a:extLst>
-                      <a:ext uri="{53640926-AAD7-44D8-BBD7-CCE9431645EC}">
-                        <a14:shadowObscured xmlns:a14="http://schemas.microsoft.com/office/drawing/2010/main"/>
-                      </a:ext>
-                    </a:extLst>
-                  </pic:spPr>
-                </pic:pic>
-              </a:graphicData>
-            </a:graphic>
-          </wp:inline>
-        </w:drawing>
-      </w:r>
-    </w:p>
-    <w:p>
-      <w:pPr>
-        <w:pStyle w:val="NoSpacing"/>
-      </w:pPr>
-      <w:r>
-        <w:rPr>
-          <w:noProof/>
-        </w:rPr>
-        <w:drawing>
-          <wp:inline distT="0" distB="0" distL="0" distR="0">
-            <wp:extent cx="5253406" cy="1170275"/>
-            <wp:effectExtent l="0" t="0" r="0" b="0"/>
-            <wp:docPr id="10" name="Picture 10" descr="C:\Users\Graehme\AppData\Local\Microsoft\Windows\INetCache\Content.Word\wave32.png"/>
-            <wp:cNvGraphicFramePr>
-              <a:graphicFrameLocks xmlns:a="http://schemas.openxmlformats.org/drawingml/2006/main" noChangeAspect="1"/>
-            </wp:cNvGraphicFramePr>
-            <a:graphic xmlns:a="http://schemas.openxmlformats.org/drawingml/2006/main">
-              <a:graphicData uri="http://schemas.openxmlformats.org/drawingml/2006/picture">
-                <pic:pic xmlns:pic="http://schemas.openxmlformats.org/drawingml/2006/picture">
-                  <pic:nvPicPr>
-                    <pic:cNvPr id="0" name="Picture 6" descr="C:\Users\Graehme\AppData\Local\Microsoft\Windows\INetCache\Content.Word\wave32.png"/>
-                    <pic:cNvPicPr>
-                      <a:picLocks noChangeAspect="1" noChangeArrowheads="1"/>
-                    </pic:cNvPicPr>
-                  </pic:nvPicPr>
-                  <pic:blipFill rotWithShape="1">
-                    <a:blip r:embed="rId9">
-                      <a:extLst>
-                        <a:ext uri="{28A0092B-C50C-407E-A947-70E740481C1C}">
-                          <a14:useLocalDpi xmlns:a14="http://schemas.microsoft.com/office/drawing/2010/main" val="0"/>
-                        </a:ext>
-                      </a:extLst>
-                    </a:blip>
-                    <a:srcRect l="53554" r="-708"/>
-                    <a:stretch/>
-                  </pic:blipFill>
-                  <pic:spPr bwMode="auto">
-                    <a:xfrm>
-                      <a:off x="0" y="0"/>
-                      <a:ext cx="5359592" cy="1193930"/>
-                    </a:xfrm>
-                    <a:prstGeom prst="rect">
-                      <a:avLst/>
-                    </a:prstGeom>
-                    <a:noFill/>
-                    <a:ln>
-                      <a:noFill/>
-                    </a:ln>
-                    <a:extLst>
-                      <a:ext uri="{53640926-AAD7-44D8-BBD7-CCE9431645EC}">
-                        <a14:shadowObscured xmlns:a14="http://schemas.microsoft.com/office/drawing/2010/main"/>
-                      </a:ext>
-                    </a:extLst>
-                  </pic:spPr>
-                </pic:pic>
-              </a:graphicData>
-            </a:graphic>
-          </wp:inline>
-        </w:drawing>
+      </w:pPr>
+    </w:p>
+    <w:p>
+      <w:pPr>
+        <w:pStyle w:val="NoSpacing"/>
+      </w:pPr>
+    </w:p>
+    <w:p>
+      <w:pPr>
+        <w:pStyle w:val="NoSpacing"/>
+      </w:pPr>
+    </w:p>
+    <w:p>
+      <w:pPr>
+        <w:pStyle w:val="NoSpacing"/>
+      </w:pPr>
+    </w:p>
+    <w:p>
+      <w:pPr>
+        <w:pStyle w:val="NoSpacing"/>
+      </w:pPr>
+    </w:p>
+    <w:p>
+      <w:pPr>
+        <w:pStyle w:val="NoSpacing"/>
+      </w:pPr>
+    </w:p>
+    <w:p>
+      <w:pPr>
+        <w:pStyle w:val="NoSpacing"/>
+      </w:pPr>
+    </w:p>
+    <w:p>
+      <w:pPr>
+        <w:pStyle w:val="NoSpacing"/>
+      </w:pPr>
+    </w:p>
+    <w:p>
+      <w:pPr>
+        <w:pStyle w:val="NoSpacing"/>
+      </w:pPr>
+      <w:r>
+        <w:t xml:space="preserve">Design: </w:t>
+      </w:r>
+    </w:p>
+    <w:p>
+      <w:pPr>
+        <w:pStyle w:val="NoSpacing"/>
+      </w:pPr>
+    </w:p>
+    <w:p>
+      <w:pPr>
+        <w:pStyle w:val="NoSpacing"/>
+      </w:pPr>
+      <w:r>
+        <w:t xml:space="preserve">The divider is implemented using one comparator. When the start button is pressed, the values dividend and divisor are passed to the comparator, the quotient is reset to zero, and the calculation begins. </w:t>
+      </w:r>
+      <w:r>
+        <w:t>At each rising edge of the clock, remainder from th</w:t>
+      </w:r>
+      <w:r>
+        <w:t>e previous step is fed into the top bits of DINL and the next bit of the dividend is fed into the least significant bit of DINL</w:t>
+      </w:r>
+      <w:r>
+        <w:t>. DINR is always set to the divisor.</w:t>
+      </w:r>
+      <w:r>
+        <w:t xml:space="preserve"> At the falling edge of the clock, the remainder is updated to DOUT from the comparator and the quotient bit is set in a variable holding the quotient during the calculation. A counter keeps track of the number of cycles, and after DIVIDEND_WIDTH cycles, the quotient output is displayed.</w:t>
+      </w:r>
+      <w:bookmarkStart w:id="0" w:name="_GoBack"/>
+      <w:bookmarkEnd w:id="0"/>
+      <w:r>
+        <w:t xml:space="preserve"> </w:t>
       </w:r>
     </w:p>
     <w:sectPr>
@@ -2538,7 +1980,7 @@
 </file>
 
 <file path=customXml/itemProps1.xml><?xml version="1.0" encoding="utf-8"?>
-<ds:datastoreItem xmlns:ds="http://schemas.openxmlformats.org/officeDocument/2006/customXml" ds:itemID="{5ED0D963-78AB-46BC-9CB2-8DE2A75600BB}">
+<ds:datastoreItem xmlns:ds="http://schemas.openxmlformats.org/officeDocument/2006/customXml" ds:itemID="{8CFEAF05-B251-45BC-9505-7F2A1F7CF324}">
   <ds:schemaRefs>
     <ds:schemaRef ds:uri="http://schemas.openxmlformats.org/officeDocument/2006/bibliography"/>
   </ds:schemaRefs>

</xml_diff>